<commit_message>
Answered on 1st question in LB6
</commit_message>
<xml_diff>
--- a/LB6/Фурсик_Андрей_ЛБ6_Отчёт.docx
+++ b/LB6/Фурсик_Андрей_ЛБ6_Отчёт.docx
@@ -685,109 +685,190 @@
     </w:p>
     <w:p>
       <w:pPr>
-        <w:pStyle w:val="2"/>
-        <w:rPr>
-          <w:lang w:val="ru-RU"/>
-        </w:rPr>
-      </w:pPr>
-      <w:r>
-        <w:rPr>
-          <w:lang w:val="ru-RU"/>
-        </w:rPr>
-        <w:t>1.2</w:t>
-      </w:r>
-      <w:r>
-        <w:rPr>
-          <w:lang w:val="ru-RU"/>
-        </w:rPr>
-        <w:t xml:space="preserve"> Дайте определение понятиям: узел, артефакт, интерфейс.</w:t>
-      </w:r>
-    </w:p>
-    <w:p>
-      <w:pPr>
-        <w:pStyle w:val="2"/>
-        <w:rPr>
-          <w:lang w:val="ru-RU"/>
-        </w:rPr>
-      </w:pPr>
-      <w:r>
-        <w:rPr>
-          <w:lang w:val="ru-RU"/>
-        </w:rPr>
-        <w:t>1.3</w:t>
-      </w:r>
-      <w:r>
-        <w:rPr>
-          <w:lang w:val="ru-RU"/>
-        </w:rPr>
-        <w:t xml:space="preserve"> Опишите нотации, которые используются дл</w:t>
-      </w:r>
-      <w:r>
-        <w:rPr>
-          <w:lang w:val="ru-RU"/>
-        </w:rPr>
-        <w:t xml:space="preserve">я представления компонентов (их </w:t>
-      </w:r>
-      <w:r>
-        <w:rPr>
-          <w:lang w:val="ru-RU"/>
-        </w:rPr>
-        <w:t>вариации).</w:t>
-      </w:r>
-    </w:p>
-    <w:p>
-      <w:pPr>
-        <w:pStyle w:val="2"/>
-        <w:rPr>
-          <w:lang w:val="ru-RU"/>
-        </w:rPr>
-      </w:pPr>
-      <w:r>
-        <w:rPr>
-          <w:lang w:val="ru-RU"/>
-        </w:rPr>
-        <w:t>1.4</w:t>
-      </w:r>
-      <w:r>
-        <w:rPr>
-          <w:lang w:val="ru-RU"/>
-        </w:rPr>
-        <w:t xml:space="preserve"> Опишите основные нотации, которые используются для представлен</w:t>
-      </w:r>
-      <w:r>
-        <w:rPr>
-          <w:lang w:val="ru-RU"/>
-        </w:rPr>
-        <w:t xml:space="preserve">ия </w:t>
-      </w:r>
-      <w:r>
-        <w:rPr>
-          <w:lang w:val="ru-RU"/>
-        </w:rPr>
-        <w:t>архитектуры системы в виде диаграммы развертывания.</w:t>
-      </w:r>
-    </w:p>
-    <w:p>
-      <w:pPr>
-        <w:pStyle w:val="2"/>
-        <w:rPr>
-          <w:lang w:val="ru-RU"/>
-        </w:rPr>
-      </w:pPr>
-      <w:r>
-        <w:rPr>
-          <w:lang w:val="ru-RU"/>
-        </w:rPr>
-        <w:t>1.5</w:t>
-      </w:r>
-      <w:r>
-        <w:rPr>
-          <w:lang w:val="ru-RU"/>
-        </w:rPr>
-        <w:t xml:space="preserve"> Укажите основные виды связей между компонентами и между узлами.</w:t>
+        <w:rPr>
+          <w:lang w:val="ru-RU"/>
+        </w:rPr>
+      </w:pPr>
+      <w:r>
+        <w:rPr>
+          <w:lang w:val="ru-RU"/>
+        </w:rPr>
+        <w:t>Диаграмма компонентов позволяет создать физическое отражение текущей модели, показывает организацию и взаимосвязи программы компонентов, представленных в исходном коде двоичных или выполняемых файлов. Связи в данном типе диаграммы представляют зависимости одного компонента от другого и имею специальное отражение через «значок» зависимости. Так же данный тип диаграмм позволяет получить представление о поведении компонентов по предоставля</w:t>
+      </w:r>
+      <w:r>
+        <w:rPr>
+          <w:lang w:val="ru-RU"/>
+        </w:rPr>
+        <w:t>емому им интерфейсу.</w:t>
+      </w:r>
+    </w:p>
+    <w:p>
+      <w:pPr>
+        <w:rPr>
+          <w:lang w:val="ru-RU"/>
+        </w:rPr>
+      </w:pPr>
+      <w:r>
+        <w:rPr>
+          <w:lang w:val="ru-RU"/>
+        </w:rPr>
+        <w:t xml:space="preserve">Компоненты представляют собой модуль ПО, такой как исходный код, двоичный код, выполняемый файл, библиотеки и т.д. Компоненты так же могут использоваться для показа взаимосвязей модулей на этапе компиляции </w:t>
+      </w:r>
+      <w:r>
+        <w:rPr>
+          <w:lang w:val="ru-RU"/>
+        </w:rPr>
+        <w:t>или выполнения программы, а так</w:t>
+      </w:r>
+      <w:r>
+        <w:rPr>
+          <w:lang w:val="ru-RU"/>
+        </w:rPr>
+        <w:t>же показывают какие классы используются для создания конкретных компонентов. В связи с тем</w:t>
+      </w:r>
+      <w:r>
+        <w:rPr>
+          <w:lang w:val="ru-RU"/>
+        </w:rPr>
+        <w:t>,</w:t>
+      </w:r>
+      <w:r>
+        <w:rPr>
+          <w:lang w:val="ru-RU"/>
+        </w:rPr>
+        <w:t xml:space="preserve"> что система может состоять из модулей различного типа, пользователь может использовать стереотипы для определения этих различий, что часто ведет к изменению графического отображения компонента на диаграмме.</w:t>
+      </w:r>
+    </w:p>
+    <w:p>
+      <w:pPr>
+        <w:rPr>
+          <w:lang w:val="ru-RU"/>
+        </w:rPr>
+      </w:pPr>
+      <w:r>
+        <w:rPr>
+          <w:lang w:val="ru-RU"/>
+        </w:rPr>
+        <w:t>Диаграмма развертывания – это тип UML-диаграммы, которая показывает архитектуру исполнения системы, включая такие узлы, как аппаратные или программные среды исполнения, а также промежуточное программн</w:t>
+      </w:r>
+      <w:r>
+        <w:rPr>
+          <w:lang w:val="ru-RU"/>
+        </w:rPr>
+        <w:t xml:space="preserve">ое обеспечение, соединяющее их. Они </w:t>
       </w:r>
       <w:bookmarkStart w:id="0" w:name="_GoBack"/>
       <w:bookmarkEnd w:id="0"/>
+      <w:r>
+        <w:rPr>
+          <w:lang w:val="ru-RU"/>
+        </w:rPr>
+        <w:t>обычно используются для визуализации физического аппаратного и программного обеспечения системы. Используя его, вы можете понять, как система будет физически развернута на аппаратном обеспечении.</w:t>
+      </w:r>
+    </w:p>
+    <w:p>
+      <w:pPr>
+        <w:pStyle w:val="2"/>
+        <w:rPr>
+          <w:lang w:val="ru-RU"/>
+        </w:rPr>
+      </w:pPr>
+      <w:r>
+        <w:rPr>
+          <w:lang w:val="ru-RU"/>
+        </w:rPr>
+        <w:t>1.2</w:t>
+      </w:r>
+      <w:r>
+        <w:rPr>
+          <w:lang w:val="ru-RU"/>
+        </w:rPr>
+        <w:t xml:space="preserve"> Дайте определение понятиям: узел, артефакт, интерфейс.</w:t>
+      </w:r>
+    </w:p>
+    <w:p>
+      <w:pPr>
+        <w:pStyle w:val="2"/>
+        <w:rPr>
+          <w:lang w:val="ru-RU"/>
+        </w:rPr>
+      </w:pPr>
+      <w:r>
+        <w:rPr>
+          <w:lang w:val="ru-RU"/>
+        </w:rPr>
+        <w:t>1.3</w:t>
+      </w:r>
+      <w:r>
+        <w:rPr>
+          <w:lang w:val="ru-RU"/>
+        </w:rPr>
+        <w:t xml:space="preserve"> Опишите нотации, которые используются дл</w:t>
+      </w:r>
+      <w:r>
+        <w:rPr>
+          <w:lang w:val="ru-RU"/>
+        </w:rPr>
+        <w:t xml:space="preserve">я представления компонентов (их </w:t>
+      </w:r>
+      <w:r>
+        <w:rPr>
+          <w:lang w:val="ru-RU"/>
+        </w:rPr>
+        <w:t>вариации).</w:t>
+      </w:r>
+    </w:p>
+    <w:p>
+      <w:pPr>
+        <w:pStyle w:val="2"/>
+        <w:rPr>
+          <w:lang w:val="ru-RU"/>
+        </w:rPr>
+      </w:pPr>
+      <w:r>
+        <w:rPr>
+          <w:lang w:val="ru-RU"/>
+        </w:rPr>
+        <w:t>1.4</w:t>
+      </w:r>
+      <w:r>
+        <w:rPr>
+          <w:lang w:val="ru-RU"/>
+        </w:rPr>
+        <w:t xml:space="preserve"> Опишите основные нотации, которые используются для представлен</w:t>
+      </w:r>
+      <w:r>
+        <w:rPr>
+          <w:lang w:val="ru-RU"/>
+        </w:rPr>
+        <w:t xml:space="preserve">ия </w:t>
+      </w:r>
+      <w:r>
+        <w:rPr>
+          <w:lang w:val="ru-RU"/>
+        </w:rPr>
+        <w:t>архитектуры системы в виде диаграммы развертывания.</w:t>
+      </w:r>
+    </w:p>
+    <w:p>
+      <w:pPr>
+        <w:pStyle w:val="2"/>
+        <w:rPr>
+          <w:lang w:val="ru-RU"/>
+        </w:rPr>
+      </w:pPr>
+      <w:r>
+        <w:rPr>
+          <w:lang w:val="ru-RU"/>
+        </w:rPr>
+        <w:t>1.5</w:t>
+      </w:r>
+      <w:r>
+        <w:rPr>
+          <w:lang w:val="ru-RU"/>
+        </w:rPr>
+        <w:t xml:space="preserve"> Укажите основные виды связей между компонентами и между узлами.</w:t>
+      </w:r>
     </w:p>
     <w:p>
       <w:pPr>
@@ -883,6 +964,7 @@
         <w:rPr>
           <w:lang w:val="ru-RU"/>
         </w:rPr>
+        <w:lastRenderedPageBreak/>
         <w:t>4. Описание практического задания</w:t>
       </w:r>
     </w:p>

</xml_diff>